<commit_message>
updated letterhead with pan number
</commit_message>
<xml_diff>
--- a/Turantcall letterhead template.docx
+++ b/Turantcall letterhead template.docx
@@ -21,11 +21,14 @@
         </w:rPr>
         <w:t xml:space="preserve">This is a Letterhead template. </w:t>
       </w:r>
-      <w:bookmarkStart w:id="0" w:name="_GoBack"/>
-      <w:bookmarkEnd w:id="0"/>
     </w:p>
     <w:sectPr>
-      <w:headerReference w:type="default" r:id="rId6"/>
+      <w:headerReference w:type="even" r:id="rId6"/>
+      <w:headerReference w:type="default" r:id="rId7"/>
+      <w:footerReference w:type="even" r:id="rId8"/>
+      <w:footerReference w:type="default" r:id="rId9"/>
+      <w:headerReference w:type="first" r:id="rId10"/>
+      <w:footerReference w:type="first" r:id="rId11"/>
       <w:pgSz w:w="11906" w:h="16838"/>
       <w:pgMar w:top="2520" w:right="1440" w:bottom="2552" w:left="1440" w:header="708" w:footer="708" w:gutter="0"/>
       <w:cols w:space="708"/>
@@ -60,6 +63,36 @@
 </w:endnotes>
 </file>
 
+<file path=word/footer1.xml><?xml version="1.0" encoding="utf-8"?>
+<w:ftr xmlns:wpc="http://schemas.microsoft.com/office/word/2010/wordprocessingCanvas" xmlns:cx="http://schemas.microsoft.com/office/drawing/2014/chartex" xmlns:cx1="http://schemas.microsoft.com/office/drawing/2015/9/8/chartex" xmlns:mc="http://schemas.openxmlformats.org/markup-compatibility/2006" xmlns:o="urn:schemas-microsoft-com:office:office" xmlns:r="http://schemas.openxmlformats.org/officeDocument/2006/relationships" xmlns:m="http://schemas.openxmlformats.org/officeDocument/2006/math" xmlns:v="urn:schemas-microsoft-com:vml" xmlns:wp14="http://schemas.microsoft.com/office/word/2010/wordprocessingDrawing" xmlns:wp="http://schemas.openxmlformats.org/drawingml/2006/wordprocessingDrawing" xmlns:w10="urn:schemas-microsoft-com:office:word" xmlns:w="http://schemas.openxmlformats.org/wordprocessingml/2006/main" xmlns:w14="http://schemas.microsoft.com/office/word/2010/wordml" xmlns:w15="http://schemas.microsoft.com/office/word/2012/wordml" xmlns:w16se="http://schemas.microsoft.com/office/word/2015/wordml/symex" xmlns:wpg="http://schemas.microsoft.com/office/word/2010/wordprocessingGroup" xmlns:wpi="http://schemas.microsoft.com/office/word/2010/wordprocessingInk" xmlns:wne="http://schemas.microsoft.com/office/word/2006/wordml" xmlns:wps="http://schemas.microsoft.com/office/word/2010/wordprocessingShape" mc:Ignorable="w14 w15 w16se wp14">
+  <w:p>
+    <w:pPr>
+      <w:pStyle w:val="Footer"/>
+    </w:pPr>
+  </w:p>
+</w:ftr>
+</file>
+
+<file path=word/footer2.xml><?xml version="1.0" encoding="utf-8"?>
+<w:ftr xmlns:wpc="http://schemas.microsoft.com/office/word/2010/wordprocessingCanvas" xmlns:cx="http://schemas.microsoft.com/office/drawing/2014/chartex" xmlns:cx1="http://schemas.microsoft.com/office/drawing/2015/9/8/chartex" xmlns:mc="http://schemas.openxmlformats.org/markup-compatibility/2006" xmlns:o="urn:schemas-microsoft-com:office:office" xmlns:r="http://schemas.openxmlformats.org/officeDocument/2006/relationships" xmlns:m="http://schemas.openxmlformats.org/officeDocument/2006/math" xmlns:v="urn:schemas-microsoft-com:vml" xmlns:wp14="http://schemas.microsoft.com/office/word/2010/wordprocessingDrawing" xmlns:wp="http://schemas.openxmlformats.org/drawingml/2006/wordprocessingDrawing" xmlns:w10="urn:schemas-microsoft-com:office:word" xmlns:w="http://schemas.openxmlformats.org/wordprocessingml/2006/main" xmlns:w14="http://schemas.microsoft.com/office/word/2010/wordml" xmlns:w15="http://schemas.microsoft.com/office/word/2012/wordml" xmlns:w16se="http://schemas.microsoft.com/office/word/2015/wordml/symex" xmlns:wpg="http://schemas.microsoft.com/office/word/2010/wordprocessingGroup" xmlns:wpi="http://schemas.microsoft.com/office/word/2010/wordprocessingInk" xmlns:wne="http://schemas.microsoft.com/office/word/2006/wordml" xmlns:wps="http://schemas.microsoft.com/office/word/2010/wordprocessingShape" mc:Ignorable="w14 w15 w16se wp14">
+  <w:p>
+    <w:pPr>
+      <w:pStyle w:val="Footer"/>
+    </w:pPr>
+  </w:p>
+</w:ftr>
+</file>
+
+<file path=word/footer3.xml><?xml version="1.0" encoding="utf-8"?>
+<w:ftr xmlns:wpc="http://schemas.microsoft.com/office/word/2010/wordprocessingCanvas" xmlns:cx="http://schemas.microsoft.com/office/drawing/2014/chartex" xmlns:cx1="http://schemas.microsoft.com/office/drawing/2015/9/8/chartex" xmlns:mc="http://schemas.openxmlformats.org/markup-compatibility/2006" xmlns:o="urn:schemas-microsoft-com:office:office" xmlns:r="http://schemas.openxmlformats.org/officeDocument/2006/relationships" xmlns:m="http://schemas.openxmlformats.org/officeDocument/2006/math" xmlns:v="urn:schemas-microsoft-com:vml" xmlns:wp14="http://schemas.microsoft.com/office/word/2010/wordprocessingDrawing" xmlns:wp="http://schemas.openxmlformats.org/drawingml/2006/wordprocessingDrawing" xmlns:w10="urn:schemas-microsoft-com:office:word" xmlns:w="http://schemas.openxmlformats.org/wordprocessingml/2006/main" xmlns:w14="http://schemas.microsoft.com/office/word/2010/wordml" xmlns:w15="http://schemas.microsoft.com/office/word/2012/wordml" xmlns:w16se="http://schemas.microsoft.com/office/word/2015/wordml/symex" xmlns:wpg="http://schemas.microsoft.com/office/word/2010/wordprocessingGroup" xmlns:wpi="http://schemas.microsoft.com/office/word/2010/wordprocessingInk" xmlns:wne="http://schemas.microsoft.com/office/word/2006/wordml" xmlns:wps="http://schemas.microsoft.com/office/word/2010/wordprocessingShape" mc:Ignorable="w14 w15 w16se wp14">
+  <w:p>
+    <w:pPr>
+      <w:pStyle w:val="Footer"/>
+    </w:pPr>
+  </w:p>
+</w:ftr>
+</file>
+
 <file path=word/footnotes.xml><?xml version="1.0" encoding="utf-8"?>
 <w:footnotes xmlns:wpc="http://schemas.microsoft.com/office/word/2010/wordprocessingCanvas" xmlns:cx="http://schemas.microsoft.com/office/drawing/2014/chartex" xmlns:cx1="http://schemas.microsoft.com/office/drawing/2015/9/8/chartex" xmlns:mc="http://schemas.openxmlformats.org/markup-compatibility/2006" xmlns:o="urn:schemas-microsoft-com:office:office" xmlns:r="http://schemas.openxmlformats.org/officeDocument/2006/relationships" xmlns:m="http://schemas.openxmlformats.org/officeDocument/2006/math" xmlns:v="urn:schemas-microsoft-com:vml" xmlns:wp14="http://schemas.microsoft.com/office/word/2010/wordprocessingDrawing" xmlns:wp="http://schemas.openxmlformats.org/drawingml/2006/wordprocessingDrawing" xmlns:w10="urn:schemas-microsoft-com:office:word" xmlns:w="http://schemas.openxmlformats.org/wordprocessingml/2006/main" xmlns:w14="http://schemas.microsoft.com/office/word/2010/wordml" xmlns:w15="http://schemas.microsoft.com/office/word/2012/wordml" xmlns:w16se="http://schemas.microsoft.com/office/word/2015/wordml/symex" xmlns:wpg="http://schemas.microsoft.com/office/word/2010/wordprocessingGroup" xmlns:wpi="http://schemas.microsoft.com/office/word/2010/wordprocessingInk" xmlns:wne="http://schemas.microsoft.com/office/word/2006/wordml" xmlns:wps="http://schemas.microsoft.com/office/word/2010/wordprocessingShape" mc:Ignorable="w14 w15 w16se wp14">
   <w:footnote w:type="separator" w:id="-1">
@@ -91,24 +124,35 @@
     <w:pPr>
       <w:pStyle w:val="Header"/>
     </w:pPr>
+  </w:p>
+</w:hdr>
+</file>
+
+<file path=word/header2.xml><?xml version="1.0" encoding="utf-8"?>
+<w:hdr xmlns:wpc="http://schemas.microsoft.com/office/word/2010/wordprocessingCanvas" xmlns:cx="http://schemas.microsoft.com/office/drawing/2014/chartex" xmlns:cx1="http://schemas.microsoft.com/office/drawing/2015/9/8/chartex" xmlns:mc="http://schemas.openxmlformats.org/markup-compatibility/2006" xmlns:o="urn:schemas-microsoft-com:office:office" xmlns:r="http://schemas.openxmlformats.org/officeDocument/2006/relationships" xmlns:m="http://schemas.openxmlformats.org/officeDocument/2006/math" xmlns:v="urn:schemas-microsoft-com:vml" xmlns:wp14="http://schemas.microsoft.com/office/word/2010/wordprocessingDrawing" xmlns:wp="http://schemas.openxmlformats.org/drawingml/2006/wordprocessingDrawing" xmlns:w10="urn:schemas-microsoft-com:office:word" xmlns:w="http://schemas.openxmlformats.org/wordprocessingml/2006/main" xmlns:w14="http://schemas.microsoft.com/office/word/2010/wordml" xmlns:w15="http://schemas.microsoft.com/office/word/2012/wordml" xmlns:w16se="http://schemas.microsoft.com/office/word/2015/wordml/symex" xmlns:wpg="http://schemas.microsoft.com/office/word/2010/wordprocessingGroup" xmlns:wpi="http://schemas.microsoft.com/office/word/2010/wordprocessingInk" xmlns:wne="http://schemas.microsoft.com/office/word/2006/wordml" xmlns:wps="http://schemas.microsoft.com/office/word/2010/wordprocessingShape" mc:Ignorable="w14 w15 w16se wp14">
+  <w:p>
+    <w:pPr>
+      <w:pStyle w:val="Header"/>
+    </w:pPr>
+    <w:bookmarkStart w:id="0" w:name="_GoBack"/>
     <w:r>
       <w:rPr>
         <w:noProof/>
         <w:lang w:eastAsia="en-GB" w:bidi="ne-NP"/>
       </w:rPr>
       <w:drawing>
-        <wp:anchor distT="0" distB="0" distL="114300" distR="114300" simplePos="0" relativeHeight="251658240" behindDoc="1" locked="0" layoutInCell="1" allowOverlap="1">
-          <wp:simplePos x="914400" y="446314"/>
+        <wp:anchor distT="0" distB="0" distL="114300" distR="114300" simplePos="0" relativeHeight="251658240" behindDoc="0" locked="0" layoutInCell="1" allowOverlap="1">
+          <wp:simplePos x="0" y="0"/>
           <wp:positionH relativeFrom="page">
-            <wp:align>center</wp:align>
+            <wp:align>left</wp:align>
           </wp:positionH>
           <wp:positionV relativeFrom="page">
             <wp:align>top</wp:align>
           </wp:positionV>
-          <wp:extent cx="7542000" cy="10666800"/>
-          <wp:effectExtent l="0" t="0" r="1905" b="1270"/>
+          <wp:extent cx="7557770" cy="10682526"/>
+          <wp:effectExtent l="0" t="0" r="5080" b="5080"/>
           <wp:wrapNone/>
-          <wp:docPr id="15" name="Picture 15"/>
+          <wp:docPr id="1" name="Picture 1"/>
           <wp:cNvGraphicFramePr>
             <a:graphicFrameLocks xmlns:a="http://schemas.openxmlformats.org/drawingml/2006/main" noChangeAspect="1"/>
           </wp:cNvGraphicFramePr>
@@ -116,7 +160,7 @@
             <a:graphicData uri="http://schemas.openxmlformats.org/drawingml/2006/picture">
               <pic:pic xmlns:pic="http://schemas.openxmlformats.org/drawingml/2006/picture">
                 <pic:nvPicPr>
-                  <pic:cNvPr id="2" name="Minimalist Business Letterhead.png"/>
+                  <pic:cNvPr id="1" name="Minimalist Business Letterhead (1).png"/>
                   <pic:cNvPicPr/>
                 </pic:nvPicPr>
                 <pic:blipFill>
@@ -134,7 +178,7 @@
                 <pic:spPr>
                   <a:xfrm>
                     <a:off x="0" y="0"/>
-                    <a:ext cx="7542000" cy="10666800"/>
+                    <a:ext cx="7557770" cy="10682526"/>
                   </a:xfrm>
                   <a:prstGeom prst="rect">
                     <a:avLst/>
@@ -152,6 +196,17 @@
         </wp:anchor>
       </w:drawing>
     </w:r>
+    <w:bookmarkEnd w:id="0"/>
+  </w:p>
+</w:hdr>
+</file>
+
+<file path=word/header3.xml><?xml version="1.0" encoding="utf-8"?>
+<w:hdr xmlns:wpc="http://schemas.microsoft.com/office/word/2010/wordprocessingCanvas" xmlns:cx="http://schemas.microsoft.com/office/drawing/2014/chartex" xmlns:cx1="http://schemas.microsoft.com/office/drawing/2015/9/8/chartex" xmlns:mc="http://schemas.openxmlformats.org/markup-compatibility/2006" xmlns:o="urn:schemas-microsoft-com:office:office" xmlns:r="http://schemas.openxmlformats.org/officeDocument/2006/relationships" xmlns:m="http://schemas.openxmlformats.org/officeDocument/2006/math" xmlns:v="urn:schemas-microsoft-com:vml" xmlns:wp14="http://schemas.microsoft.com/office/word/2010/wordprocessingDrawing" xmlns:wp="http://schemas.openxmlformats.org/drawingml/2006/wordprocessingDrawing" xmlns:w10="urn:schemas-microsoft-com:office:word" xmlns:w="http://schemas.openxmlformats.org/wordprocessingml/2006/main" xmlns:w14="http://schemas.microsoft.com/office/word/2010/wordml" xmlns:w15="http://schemas.microsoft.com/office/word/2012/wordml" xmlns:w16se="http://schemas.microsoft.com/office/word/2015/wordml/symex" xmlns:wpg="http://schemas.microsoft.com/office/word/2010/wordprocessingGroup" xmlns:wpi="http://schemas.microsoft.com/office/word/2010/wordprocessingInk" xmlns:wne="http://schemas.microsoft.com/office/word/2006/wordml" xmlns:wps="http://schemas.microsoft.com/office/word/2010/wordprocessingShape" mc:Ignorable="w14 w15 w16se wp14">
+  <w:p>
+    <w:pPr>
+      <w:pStyle w:val="Header"/>
+    </w:pPr>
   </w:p>
 </w:hdr>
 </file>

</xml_diff>